<commit_message>
fix TWCR to TWSR
</commit_message>
<xml_diff>
--- a/week4/LAB/CPE328_LAB4_7206.docx
+++ b/week4/LAB/CPE328_LAB4_7206.docx
@@ -559,7 +559,7 @@
                           <w:p>
                             <w:pPr>
                               <w:rPr>
-                                <w:rFonts w:ascii="TH SarabunPSK" w:hAnsi="TH SarabunPSK" w:cs="TH SarabunPSK" w:hint="cs"/>
+                                <w:rFonts w:ascii="TH SarabunPSK" w:hAnsi="TH SarabunPSK" w:cs="TH SarabunPSK"/>
                                 <w:color w:val="70AD47" w:themeColor="accent6"/>
                                 <w:sz w:val="20"/>
                                 <w:szCs w:val="20"/>
@@ -606,7 +606,7 @@
                     <w:p>
                       <w:pPr>
                         <w:rPr>
-                          <w:rFonts w:ascii="TH SarabunPSK" w:hAnsi="TH SarabunPSK" w:cs="TH SarabunPSK" w:hint="cs"/>
+                          <w:rFonts w:ascii="TH SarabunPSK" w:hAnsi="TH SarabunPSK" w:cs="TH SarabunPSK"/>
                           <w:color w:val="70AD47" w:themeColor="accent6"/>
                           <w:sz w:val="20"/>
                           <w:szCs w:val="20"/>
@@ -679,7 +679,7 @@
                           <w:p>
                             <w:pPr>
                               <w:rPr>
-                                <w:rFonts w:ascii="TH SarabunPSK" w:hAnsi="TH SarabunPSK" w:cs="TH SarabunPSK" w:hint="cs"/>
+                                <w:rFonts w:ascii="TH SarabunPSK" w:hAnsi="TH SarabunPSK" w:cs="TH SarabunPSK"/>
                                 <w:color w:val="5B9BD5" w:themeColor="accent5"/>
                                 <w:sz w:val="20"/>
                                 <w:szCs w:val="20"/>
@@ -722,7 +722,7 @@
                     <w:p>
                       <w:pPr>
                         <w:rPr>
-                          <w:rFonts w:ascii="TH SarabunPSK" w:hAnsi="TH SarabunPSK" w:cs="TH SarabunPSK" w:hint="cs"/>
+                          <w:rFonts w:ascii="TH SarabunPSK" w:hAnsi="TH SarabunPSK" w:cs="TH SarabunPSK"/>
                           <w:color w:val="5B9BD5" w:themeColor="accent5"/>
                           <w:sz w:val="20"/>
                           <w:szCs w:val="20"/>
@@ -795,7 +795,7 @@
                           <w:p>
                             <w:pPr>
                               <w:rPr>
-                                <w:rFonts w:ascii="TH SarabunPSK" w:hAnsi="TH SarabunPSK" w:cs="TH SarabunPSK" w:hint="cs"/>
+                                <w:rFonts w:ascii="TH SarabunPSK" w:hAnsi="TH SarabunPSK" w:cs="TH SarabunPSK"/>
                                 <w:color w:val="ED7D31" w:themeColor="accent2"/>
                                 <w:sz w:val="20"/>
                                 <w:szCs w:val="20"/>
@@ -838,7 +838,7 @@
                     <w:p>
                       <w:pPr>
                         <w:rPr>
-                          <w:rFonts w:ascii="TH SarabunPSK" w:hAnsi="TH SarabunPSK" w:cs="TH SarabunPSK" w:hint="cs"/>
+                          <w:rFonts w:ascii="TH SarabunPSK" w:hAnsi="TH SarabunPSK" w:cs="TH SarabunPSK"/>
                           <w:color w:val="ED7D31" w:themeColor="accent2"/>
                           <w:sz w:val="20"/>
                           <w:szCs w:val="20"/>
@@ -911,7 +911,7 @@
                           <w:p>
                             <w:pPr>
                               <w:rPr>
-                                <w:rFonts w:ascii="TH SarabunPSK" w:hAnsi="TH SarabunPSK" w:cs="TH SarabunPSK" w:hint="cs"/>
+                                <w:rFonts w:ascii="TH SarabunPSK" w:hAnsi="TH SarabunPSK" w:cs="TH SarabunPSK"/>
                                 <w:color w:val="FF0000"/>
                                 <w:sz w:val="20"/>
                                 <w:szCs w:val="20"/>
@@ -954,7 +954,7 @@
                     <w:p>
                       <w:pPr>
                         <w:rPr>
-                          <w:rFonts w:ascii="TH SarabunPSK" w:hAnsi="TH SarabunPSK" w:cs="TH SarabunPSK" w:hint="cs"/>
+                          <w:rFonts w:ascii="TH SarabunPSK" w:hAnsi="TH SarabunPSK" w:cs="TH SarabunPSK"/>
                           <w:color w:val="FF0000"/>
                           <w:sz w:val="20"/>
                           <w:szCs w:val="20"/>
@@ -1436,10 +1436,10 @@
           <w:lang w:val="en-US"/>
         </w:rPr>
         <w:drawing>
-          <wp:inline distT="0" distB="0" distL="0" distR="0" wp14:anchorId="230FA927" wp14:editId="64F8986F">
-            <wp:extent cx="3276795" cy="2792627"/>
-            <wp:effectExtent l="0" t="0" r="0" b="1905"/>
-            <wp:docPr id="9" name="Picture 9" descr="Graphical user interface, text, application, Word&#10;&#10;Description automatically generated"/>
+          <wp:inline distT="0" distB="0" distL="0" distR="0" wp14:anchorId="492DFF7A" wp14:editId="5109336C">
+            <wp:extent cx="3227294" cy="2754924"/>
+            <wp:effectExtent l="0" t="0" r="0" b="1270"/>
+            <wp:docPr id="18" name="Picture 18" descr="Graphical user interface, text, application&#10;&#10;Description automatically generated"/>
             <wp:cNvGraphicFramePr>
               <a:graphicFrameLocks xmlns:a="http://schemas.openxmlformats.org/drawingml/2006/main" noChangeAspect="1"/>
             </wp:cNvGraphicFramePr>
@@ -1447,7 +1447,7 @@
               <a:graphicData uri="http://schemas.openxmlformats.org/drawingml/2006/picture">
                 <pic:pic xmlns:pic="http://schemas.openxmlformats.org/drawingml/2006/picture">
                   <pic:nvPicPr>
-                    <pic:cNvPr id="9" name="Picture 9" descr="Graphical user interface, text, application, Word&#10;&#10;Description automatically generated"/>
+                    <pic:cNvPr id="18" name="Picture 18" descr="Graphical user interface, text, application&#10;&#10;Description automatically generated"/>
                     <pic:cNvPicPr/>
                   </pic:nvPicPr>
                   <pic:blipFill>
@@ -1465,7 +1465,7 @@
                   <pic:spPr>
                     <a:xfrm>
                       <a:off x="0" y="0"/>
-                      <a:ext cx="3284557" cy="2799242"/>
+                      <a:ext cx="3247350" cy="2772045"/>
                     </a:xfrm>
                     <a:prstGeom prst="rect">
                       <a:avLst/>

</xml_diff>